<commit_message>
change the name of method_param_list to formal_list.
</commit_message>
<xml_diff>
--- a/EXP2-parser/EXP2-REPORT.docx
+++ b/EXP2-parser/EXP2-REPORT.docx
@@ -2009,47 +2009,7 @@
         <w:t>&lt;attribute&gt;</w:t>
         <w:tab/>
         <w:tab/>
-        <w:t xml:space="preserve">::= OBJECTID COLON TYPEID  </w:t>
-      </w:r>
-      <w:r>
-        <w:rPr>
-          <w:rFonts w:eastAsia="FreeSans" w:cs="Times New Roman" w:ascii="FreeSans" w:hAnsi="FreeSans"/>
-          <w:b/>
-          <w:bCs/>
-          <w:i w:val="false"/>
-          <w:caps w:val="false"/>
-          <w:smallCaps w:val="false"/>
-          <w:strike w:val="false"/>
-          <w:dstrike w:val="false"/>
-          <w:color w:val="00000A"/>
-          <w:spacing w:val="0"/>
-          <w:sz w:val="21"/>
-          <w:szCs w:val="21"/>
-          <w:highlight w:val="white"/>
-          <w:u w:val="none"/>
-          <w:effect w:val="none"/>
-        </w:rPr>
-        <w:t xml:space="preserve">assign_opt </w:t>
-      </w:r>
-      <w:r>
-        <w:rPr>
-          <w:rFonts w:eastAsia="FreeSans" w:cs="Times New Roman" w:ascii="FreeSans" w:hAnsi="FreeSans"/>
-          <w:b/>
-          <w:bCs/>
-          <w:i w:val="false"/>
-          <w:caps w:val="false"/>
-          <w:smallCaps w:val="false"/>
-          <w:strike w:val="false"/>
-          <w:dstrike w:val="false"/>
-          <w:color w:val="00000A"/>
-          <w:spacing w:val="0"/>
-          <w:sz w:val="21"/>
-          <w:szCs w:val="21"/>
-          <w:highlight w:val="white"/>
-          <w:u w:val="none"/>
-          <w:effect w:val="none"/>
-        </w:rPr>
-        <w:t>SEMI</w:t>
+        <w:t>::= OBJECTID COLON TYPEID  assign_opt SEMI</w:t>
       </w:r>
     </w:p>
     <w:p>
@@ -2157,7 +2117,43 @@
           <w:u w:val="none"/>
           <w:effect w:val="none"/>
         </w:rPr>
-        <w:t xml:space="preserve">LPAREN &lt;method_param_list_opt&gt; RPAREN COLON TYPEID </w:t>
+        <w:t>LPAREN &lt;</w:t>
+      </w:r>
+      <w:r>
+        <w:rPr>
+          <w:rFonts w:ascii="SFMono-Regular;Consolas;Liberation Mono;Menlo;Courier;monospace" w:hAnsi="SFMono-Regular;Consolas;Liberation Mono;Menlo;Courier;monospace"/>
+          <w:b/>
+          <w:bCs/>
+          <w:i w:val="false"/>
+          <w:caps w:val="false"/>
+          <w:smallCaps w:val="false"/>
+          <w:strike w:val="false"/>
+          <w:dstrike w:val="false"/>
+          <w:color w:val="24292E"/>
+          <w:spacing w:val="0"/>
+          <w:sz w:val="21"/>
+          <w:highlight w:val="white"/>
+          <w:u w:val="none"/>
+          <w:effect w:val="none"/>
+        </w:rPr>
+        <w:t>formal_list</w:t>
+      </w:r>
+      <w:r>
+        <w:rPr>
+          <w:b/>
+          <w:bCs/>
+          <w:i w:val="false"/>
+          <w:caps w:val="false"/>
+          <w:smallCaps w:val="false"/>
+          <w:strike w:val="false"/>
+          <w:dstrike w:val="false"/>
+          <w:spacing w:val="0"/>
+          <w:sz w:val="21"/>
+          <w:highlight w:val="white"/>
+          <w:u w:val="none"/>
+          <w:effect w:val="none"/>
+        </w:rPr>
+        <w:t xml:space="preserve">_opt&gt; RPAREN COLON TYPEID </w:t>
       </w:r>
       <w:r>
         <w:rPr>
@@ -2289,6 +2285,94 @@
         <w:pStyle w:val="Normal"/>
         <w:ind w:hanging="0"/>
         <w:jc w:val="left"/>
+        <w:rPr/>
+      </w:pPr>
+      <w:r>
+        <w:rPr>
+          <w:rFonts w:eastAsia="FreeSans" w:cs="Times New Roman" w:ascii="FreeSans" w:hAnsi="FreeSans"/>
+          <w:b w:val="false"/>
+          <w:bCs w:val="false"/>
+          <w:i w:val="false"/>
+          <w:caps w:val="false"/>
+          <w:smallCaps w:val="false"/>
+          <w:strike w:val="false"/>
+          <w:dstrike w:val="false"/>
+          <w:color w:val="00000A"/>
+          <w:spacing w:val="0"/>
+          <w:sz w:val="21"/>
+          <w:szCs w:val="21"/>
+          <w:highlight w:val="white"/>
+          <w:u w:val="none"/>
+          <w:effect w:val="none"/>
+        </w:rPr>
+        <w:t>nonterminal Attribute attribute;</w:t>
+      </w:r>
+    </w:p>
+    <w:p>
+      <w:pPr>
+        <w:pStyle w:val="Normal"/>
+        <w:ind w:hanging="0"/>
+        <w:jc w:val="left"/>
+        <w:rPr/>
+      </w:pPr>
+      <w:r>
+        <w:rPr>
+          <w:rFonts w:eastAsia="FreeSans" w:cs="Times New Roman" w:ascii="FreeSans" w:hAnsi="FreeSans"/>
+          <w:b w:val="false"/>
+          <w:bCs w:val="false"/>
+          <w:i w:val="false"/>
+          <w:caps w:val="false"/>
+          <w:smallCaps w:val="false"/>
+          <w:strike w:val="false"/>
+          <w:dstrike w:val="false"/>
+          <w:color w:val="00000A"/>
+          <w:spacing w:val="0"/>
+          <w:sz w:val="21"/>
+          <w:szCs w:val="21"/>
+          <w:highlight w:val="white"/>
+          <w:u w:val="none"/>
+          <w:effect w:val="none"/>
+        </w:rPr>
+        <w:t>nonterminal Assign  assign_opt;</w:t>
+      </w:r>
+    </w:p>
+    <w:p>
+      <w:pPr>
+        <w:pStyle w:val="Normal"/>
+        <w:ind w:hanging="0"/>
+        <w:jc w:val="left"/>
+        <w:rPr>
+          <w:b w:val="false"/>
+          <w:b w:val="false"/>
+          <w:bCs w:val="false"/>
+        </w:rPr>
+      </w:pPr>
+      <w:r>
+        <w:rPr>
+          <w:rFonts w:eastAsia="FreeSans" w:cs="Times New Roman" w:ascii="FreeSans" w:hAnsi="FreeSans"/>
+          <w:b w:val="false"/>
+          <w:bCs w:val="false"/>
+          <w:i w:val="false"/>
+          <w:caps w:val="false"/>
+          <w:smallCaps w:val="false"/>
+          <w:strike w:val="false"/>
+          <w:dstrike w:val="false"/>
+          <w:color w:val="00000A"/>
+          <w:spacing w:val="0"/>
+          <w:sz w:val="21"/>
+          <w:szCs w:val="21"/>
+          <w:highlight w:val="white"/>
+          <w:u w:val="none"/>
+          <w:effect w:val="none"/>
+        </w:rPr>
+        <w:t>nonterminal Expression  expression;</w:t>
+      </w:r>
+    </w:p>
+    <w:p>
+      <w:pPr>
+        <w:pStyle w:val="Normal"/>
+        <w:ind w:hanging="0"/>
+        <w:jc w:val="left"/>
         <w:rPr>
           <w:rFonts w:ascii="FreeSans" w:hAnsi="FreeSans" w:eastAsia="FreeSans" w:cs="Times New Roman"/>
           <w:b w:val="false"/>
@@ -2316,7 +2400,153 @@
           <w:u w:val="none"/>
           <w:effect w:val="none"/>
         </w:rPr>
-        <w:t>nonterminal Attribute attribute;</w:t>
+        <w:t>nonterminal Method method;</w:t>
+      </w:r>
+    </w:p>
+    <w:p>
+      <w:pPr>
+        <w:pStyle w:val="Normal"/>
+        <w:ind w:hanging="0"/>
+        <w:jc w:val="left"/>
+        <w:rPr>
+          <w:b w:val="false"/>
+          <w:b w:val="false"/>
+          <w:bCs w:val="false"/>
+        </w:rPr>
+      </w:pPr>
+      <w:r>
+        <w:rPr>
+          <w:rFonts w:eastAsia="FreeSans" w:cs="Times New Roman" w:ascii="FreeSans" w:hAnsi="FreeSans"/>
+          <w:b w:val="false"/>
+          <w:bCs w:val="false"/>
+          <w:i w:val="false"/>
+          <w:caps w:val="false"/>
+          <w:smallCaps w:val="false"/>
+          <w:strike w:val="false"/>
+          <w:dstrike w:val="false"/>
+          <w:color w:val="00000A"/>
+          <w:spacing w:val="0"/>
+          <w:sz w:val="21"/>
+          <w:szCs w:val="21"/>
+          <w:highlight w:val="white"/>
+          <w:u w:val="none"/>
+          <w:effect w:val="none"/>
+        </w:rPr>
+        <w:t xml:space="preserve">nonterminal </w:t>
+      </w:r>
+      <w:r>
+        <w:rPr>
+          <w:rFonts w:eastAsia="FreeSans" w:cs="Times New Roman" w:ascii="FreeSans" w:hAnsi="FreeSans"/>
+          <w:b w:val="false"/>
+          <w:bCs w:val="false"/>
+          <w:i w:val="false"/>
+          <w:caps w:val="false"/>
+          <w:smallCaps w:val="false"/>
+          <w:strike w:val="false"/>
+          <w:dstrike w:val="false"/>
+          <w:color w:val="00000A"/>
+          <w:spacing w:val="0"/>
+          <w:sz w:val="21"/>
+          <w:szCs w:val="21"/>
+          <w:highlight w:val="white"/>
+          <w:u w:val="none"/>
+          <w:effect w:val="none"/>
+        </w:rPr>
+        <w:t>Formals</w:t>
+      </w:r>
+      <w:r>
+        <w:rPr>
+          <w:rFonts w:eastAsia="FreeSans" w:cs="Times New Roman" w:ascii="FreeSans" w:hAnsi="FreeSans"/>
+          <w:b w:val="false"/>
+          <w:bCs w:val="false"/>
+          <w:i w:val="false"/>
+          <w:caps w:val="false"/>
+          <w:smallCaps w:val="false"/>
+          <w:strike w:val="false"/>
+          <w:dstrike w:val="false"/>
+          <w:color w:val="00000A"/>
+          <w:spacing w:val="0"/>
+          <w:sz w:val="21"/>
+          <w:szCs w:val="21"/>
+          <w:highlight w:val="white"/>
+          <w:u w:val="none"/>
+          <w:effect w:val="none"/>
+        </w:rPr>
+        <w:t xml:space="preserve">  </w:t>
+      </w:r>
+      <w:r>
+        <w:rPr>
+          <w:rFonts w:eastAsia="FreeSans" w:cs="Times New Roman" w:ascii="SFMono-Regular;Consolas;Liberation Mono;Menlo;Courier;monospace" w:hAnsi="SFMono-Regular;Consolas;Liberation Mono;Menlo;Courier;monospace"/>
+          <w:b w:val="false"/>
+          <w:bCs w:val="false"/>
+          <w:i w:val="false"/>
+          <w:caps w:val="false"/>
+          <w:smallCaps w:val="false"/>
+          <w:strike w:val="false"/>
+          <w:dstrike w:val="false"/>
+          <w:color w:val="auto"/>
+          <w:spacing w:val="0"/>
+          <w:sz w:val="21"/>
+          <w:szCs w:val="21"/>
+          <w:highlight w:val="white"/>
+          <w:u w:val="none"/>
+          <w:effect w:val="none"/>
+        </w:rPr>
+        <w:t>formal_list</w:t>
+      </w:r>
+      <w:r>
+        <w:rPr>
+          <w:rFonts w:eastAsia="FreeSans" w:cs="Times New Roman" w:ascii="FreeSans" w:hAnsi="FreeSans"/>
+          <w:b w:val="false"/>
+          <w:bCs w:val="false"/>
+          <w:i w:val="false"/>
+          <w:caps w:val="false"/>
+          <w:smallCaps w:val="false"/>
+          <w:strike w:val="false"/>
+          <w:dstrike w:val="false"/>
+          <w:color w:val="auto"/>
+          <w:spacing w:val="0"/>
+          <w:sz w:val="21"/>
+          <w:szCs w:val="21"/>
+          <w:highlight w:val="white"/>
+          <w:u w:val="none"/>
+          <w:effect w:val="none"/>
+        </w:rPr>
+        <w:t>_opt;</w:t>
+      </w:r>
+    </w:p>
+    <w:p>
+      <w:pPr>
+        <w:pStyle w:val="Normal"/>
+        <w:ind w:hanging="0"/>
+        <w:jc w:val="left"/>
+        <w:rPr>
+          <w:i w:val="false"/>
+          <w:i w:val="false"/>
+          <w:caps w:val="false"/>
+          <w:smallCaps w:val="false"/>
+          <w:strike w:val="false"/>
+          <w:dstrike w:val="false"/>
+          <w:spacing w:val="0"/>
+          <w:sz w:val="21"/>
+          <w:highlight w:val="white"/>
+          <w:u w:val="none"/>
+          <w:effect w:val="none"/>
+        </w:rPr>
+      </w:pPr>
+      <w:r>
+        <w:rPr>
+          <w:i w:val="false"/>
+          <w:caps w:val="false"/>
+          <w:smallCaps w:val="false"/>
+          <w:strike w:val="false"/>
+          <w:dstrike w:val="false"/>
+          <w:spacing w:val="0"/>
+          <w:sz w:val="21"/>
+          <w:highlight w:val="white"/>
+          <w:u w:val="none"/>
+          <w:effect w:val="none"/>
+        </w:rPr>
       </w:r>
     </w:p>
     <w:p>
@@ -2351,7 +2581,120 @@
           <w:u w:val="none"/>
           <w:effect w:val="none"/>
         </w:rPr>
-        <w:t>nonterminal Method method;</w:t>
+        <w:t>Then we dive in the method grammars:</w:t>
+      </w:r>
+    </w:p>
+    <w:p>
+      <w:pPr>
+        <w:pStyle w:val="Normal"/>
+        <w:ind w:hanging="0"/>
+        <w:jc w:val="left"/>
+        <w:rPr/>
+      </w:pPr>
+      <w:r>
+        <w:rPr>
+          <w:rFonts w:eastAsia="FreeSans" w:cs="Times New Roman" w:ascii="FreeSans" w:hAnsi="FreeSans"/>
+          <w:b/>
+          <w:bCs/>
+          <w:i w:val="false"/>
+          <w:caps w:val="false"/>
+          <w:smallCaps w:val="false"/>
+          <w:strike w:val="false"/>
+          <w:dstrike w:val="false"/>
+          <w:color w:val="00000A"/>
+          <w:spacing w:val="0"/>
+          <w:sz w:val="21"/>
+          <w:szCs w:val="21"/>
+          <w:highlight w:val="white"/>
+          <w:u w:val="none"/>
+          <w:effect w:val="none"/>
+        </w:rPr>
+        <w:t>&lt;</w:t>
+      </w:r>
+      <w:r>
+        <w:rPr>
+          <w:rFonts w:eastAsia="FreeSans" w:cs="Times New Roman" w:ascii="SFMono-Regular;Consolas;Liberation Mono;Menlo;Courier;monospace" w:hAnsi="SFMono-Regular;Consolas;Liberation Mono;Menlo;Courier;monospace"/>
+          <w:b/>
+          <w:bCs/>
+          <w:i w:val="false"/>
+          <w:caps w:val="false"/>
+          <w:smallCaps w:val="false"/>
+          <w:strike w:val="false"/>
+          <w:dstrike w:val="false"/>
+          <w:color w:val="24292E"/>
+          <w:spacing w:val="0"/>
+          <w:sz w:val="21"/>
+          <w:szCs w:val="21"/>
+          <w:highlight w:val="white"/>
+          <w:u w:val="none"/>
+          <w:effect w:val="none"/>
+        </w:rPr>
+        <w:t>formal_list</w:t>
+      </w:r>
+      <w:r>
+        <w:rPr>
+          <w:rFonts w:eastAsia="FreeSans" w:cs="Times New Roman" w:ascii="FreeSans" w:hAnsi="FreeSans"/>
+          <w:b/>
+          <w:bCs/>
+          <w:i w:val="false"/>
+          <w:caps w:val="false"/>
+          <w:smallCaps w:val="false"/>
+          <w:strike w:val="false"/>
+          <w:dstrike w:val="false"/>
+          <w:color w:val="00000A"/>
+          <w:spacing w:val="0"/>
+          <w:sz w:val="21"/>
+          <w:szCs w:val="21"/>
+          <w:highlight w:val="white"/>
+          <w:u w:val="none"/>
+          <w:effect w:val="none"/>
+        </w:rPr>
+        <w:t>_opt&gt;</w:t>
+        <w:tab/>
+        <w:tab/>
+        <w:tab/>
+        <w:tab/>
+        <w:t>::= &lt;</w:t>
+      </w:r>
+      <w:r>
+        <w:rPr>
+          <w:rFonts w:eastAsia="FreeSans" w:cs="Times New Roman" w:ascii="SFMono-Regular;Consolas;Liberation Mono;Menlo;Courier;monospace" w:hAnsi="SFMono-Regular;Consolas;Liberation Mono;Menlo;Courier;monospace"/>
+          <w:b/>
+          <w:bCs/>
+          <w:i w:val="false"/>
+          <w:caps w:val="false"/>
+          <w:smallCaps w:val="false"/>
+          <w:strike w:val="false"/>
+          <w:dstrike w:val="false"/>
+          <w:color w:val="24292E"/>
+          <w:spacing w:val="0"/>
+          <w:sz w:val="21"/>
+          <w:szCs w:val="21"/>
+          <w:highlight w:val="white"/>
+          <w:u w:val="none"/>
+          <w:effect w:val="none"/>
+        </w:rPr>
+        <w:t>formal_list</w:t>
+      </w:r>
+      <w:r>
+        <w:rPr>
+          <w:rFonts w:eastAsia="FreeSans" w:cs="Times New Roman" w:ascii="FreeSans" w:hAnsi="FreeSans"/>
+          <w:b/>
+          <w:bCs/>
+          <w:i w:val="false"/>
+          <w:caps w:val="false"/>
+          <w:smallCaps w:val="false"/>
+          <w:strike w:val="false"/>
+          <w:dstrike w:val="false"/>
+          <w:color w:val="00000A"/>
+          <w:spacing w:val="0"/>
+          <w:sz w:val="21"/>
+          <w:szCs w:val="21"/>
+          <w:highlight w:val="white"/>
+          <w:u w:val="none"/>
+          <w:effect w:val="none"/>
+        </w:rPr>
+        <w:t>&gt;</w:t>
       </w:r>
     </w:p>
     <w:p>
@@ -2361,183 +2704,6 @@
         <w:jc w:val="left"/>
         <w:rPr>
           <w:rFonts w:ascii="FreeSans" w:hAnsi="FreeSans" w:eastAsia="FreeSans" w:cs="Times New Roman"/>
-          <w:b w:val="false"/>
-          <w:b w:val="false"/>
-          <w:bCs w:val="false"/>
-          <w:color w:val="00000A"/>
-          <w:szCs w:val="21"/>
-        </w:rPr>
-      </w:pPr>
-      <w:r>
-        <w:rPr>
-          <w:rFonts w:eastAsia="FreeSans" w:cs="Times New Roman" w:ascii="FreeSans" w:hAnsi="FreeSans"/>
-          <w:b w:val="false"/>
-          <w:bCs w:val="false"/>
-          <w:i w:val="false"/>
-          <w:caps w:val="false"/>
-          <w:smallCaps w:val="false"/>
-          <w:strike w:val="false"/>
-          <w:dstrike w:val="false"/>
-          <w:color w:val="00000A"/>
-          <w:spacing w:val="0"/>
-          <w:sz w:val="21"/>
-          <w:szCs w:val="21"/>
-          <w:highlight w:val="white"/>
-          <w:u w:val="none"/>
-          <w:effect w:val="none"/>
-        </w:rPr>
-        <w:t>nonterminal Params method_param_list_opt;</w:t>
-      </w:r>
-    </w:p>
-    <w:p>
-      <w:pPr>
-        <w:pStyle w:val="Normal"/>
-        <w:ind w:hanging="0"/>
-        <w:jc w:val="left"/>
-        <w:rPr>
-          <w:rFonts w:ascii="FreeSans" w:hAnsi="FreeSans" w:eastAsia="FreeSans" w:cs="Times New Roman"/>
-          <w:b w:val="false"/>
-          <w:b w:val="false"/>
-          <w:bCs w:val="false"/>
-          <w:color w:val="00000A"/>
-          <w:szCs w:val="21"/>
-        </w:rPr>
-      </w:pPr>
-      <w:r>
-        <w:rPr>
-          <w:rFonts w:eastAsia="FreeSans" w:cs="Times New Roman" w:ascii="FreeSans" w:hAnsi="FreeSans"/>
-          <w:b w:val="false"/>
-          <w:bCs w:val="false"/>
-          <w:i w:val="false"/>
-          <w:caps w:val="false"/>
-          <w:smallCaps w:val="false"/>
-          <w:strike w:val="false"/>
-          <w:dstrike w:val="false"/>
-          <w:color w:val="00000A"/>
-          <w:spacing w:val="0"/>
-          <w:sz w:val="21"/>
-          <w:szCs w:val="21"/>
-          <w:highlight w:val="white"/>
-          <w:u w:val="none"/>
-          <w:effect w:val="none"/>
-        </w:rPr>
-        <w:t>nonterminal Expressions expression_list;</w:t>
-      </w:r>
-    </w:p>
-    <w:p>
-      <w:pPr>
-        <w:pStyle w:val="Normal"/>
-        <w:ind w:hanging="0"/>
-        <w:jc w:val="left"/>
-        <w:rPr>
-          <w:i w:val="false"/>
-          <w:i w:val="false"/>
-          <w:caps w:val="false"/>
-          <w:smallCaps w:val="false"/>
-          <w:strike w:val="false"/>
-          <w:dstrike w:val="false"/>
-          <w:spacing w:val="0"/>
-          <w:sz w:val="21"/>
-          <w:highlight w:val="white"/>
-          <w:u w:val="none"/>
-          <w:effect w:val="none"/>
-        </w:rPr>
-      </w:pPr>
-      <w:r>
-        <w:rPr>
-          <w:i w:val="false"/>
-          <w:caps w:val="false"/>
-          <w:smallCaps w:val="false"/>
-          <w:strike w:val="false"/>
-          <w:dstrike w:val="false"/>
-          <w:spacing w:val="0"/>
-          <w:sz w:val="21"/>
-          <w:highlight w:val="white"/>
-          <w:u w:val="none"/>
-          <w:effect w:val="none"/>
-        </w:rPr>
-      </w:r>
-    </w:p>
-    <w:p>
-      <w:pPr>
-        <w:pStyle w:val="Normal"/>
-        <w:ind w:hanging="0"/>
-        <w:jc w:val="left"/>
-        <w:rPr>
-          <w:rFonts w:ascii="FreeSans" w:hAnsi="FreeSans" w:eastAsia="FreeSans" w:cs="Times New Roman"/>
-          <w:b w:val="false"/>
-          <w:b w:val="false"/>
-          <w:bCs w:val="false"/>
-          <w:color w:val="00000A"/>
-          <w:szCs w:val="21"/>
-        </w:rPr>
-      </w:pPr>
-      <w:r>
-        <w:rPr>
-          <w:rFonts w:eastAsia="FreeSans" w:cs="Times New Roman" w:ascii="FreeSans" w:hAnsi="FreeSans"/>
-          <w:b w:val="false"/>
-          <w:bCs w:val="false"/>
-          <w:i w:val="false"/>
-          <w:caps w:val="false"/>
-          <w:smallCaps w:val="false"/>
-          <w:strike w:val="false"/>
-          <w:dstrike w:val="false"/>
-          <w:color w:val="00000A"/>
-          <w:spacing w:val="0"/>
-          <w:sz w:val="21"/>
-          <w:szCs w:val="21"/>
-          <w:highlight w:val="white"/>
-          <w:u w:val="none"/>
-          <w:effect w:val="none"/>
-        </w:rPr>
-        <w:t>Then we dive in the method grammars:</w:t>
-      </w:r>
-    </w:p>
-    <w:p>
-      <w:pPr>
-        <w:pStyle w:val="Normal"/>
-        <w:ind w:hanging="0"/>
-        <w:jc w:val="left"/>
-        <w:rPr>
-          <w:rFonts w:ascii="FreeSans" w:hAnsi="FreeSans" w:eastAsia="FreeSans" w:cs="Times New Roman"/>
-          <w:b/>
-          <w:b/>
-          <w:bCs/>
-          <w:color w:val="00000A"/>
-          <w:szCs w:val="21"/>
-        </w:rPr>
-      </w:pPr>
-      <w:r>
-        <w:rPr>
-          <w:rFonts w:eastAsia="FreeSans" w:cs="Times New Roman" w:ascii="FreeSans" w:hAnsi="FreeSans"/>
-          <w:b/>
-          <w:bCs/>
-          <w:i w:val="false"/>
-          <w:caps w:val="false"/>
-          <w:smallCaps w:val="false"/>
-          <w:strike w:val="false"/>
-          <w:dstrike w:val="false"/>
-          <w:color w:val="00000A"/>
-          <w:spacing w:val="0"/>
-          <w:sz w:val="21"/>
-          <w:szCs w:val="21"/>
-          <w:highlight w:val="white"/>
-          <w:u w:val="none"/>
-          <w:effect w:val="none"/>
-        </w:rPr>
-        <w:t>&lt;method_param_list_opt&gt;</w:t>
-        <w:tab/>
-        <w:tab/>
-        <w:t>::= &lt;method_param_list&gt;</w:t>
-      </w:r>
-    </w:p>
-    <w:p>
-      <w:pPr>
-        <w:pStyle w:val="Normal"/>
-        <w:ind w:hanging="0"/>
-        <w:jc w:val="left"/>
-        <w:rPr>
-          <w:rFonts w:ascii="FreeSans" w:hAnsi="FreeSans" w:eastAsia="FreeSans" w:cs="Times New Roman"/>
           <w:b/>
           <w:b/>
           <w:bCs/>
@@ -2613,38 +2779,153 @@
         <w:pStyle w:val="Normal"/>
         <w:ind w:hanging="0"/>
         <w:jc w:val="left"/>
-        <w:rPr>
-          <w:rFonts w:ascii="FreeSans" w:hAnsi="FreeSans" w:eastAsia="FreeSans" w:cs="Times New Roman"/>
-          <w:b/>
-          <w:b/>
-          <w:bCs/>
-          <w:color w:val="00000A"/>
-          <w:szCs w:val="21"/>
-        </w:rPr>
-      </w:pPr>
-      <w:r>
-        <w:rPr>
-          <w:rFonts w:eastAsia="FreeSans" w:cs="Times New Roman" w:ascii="FreeSans" w:hAnsi="FreeSans"/>
-          <w:b/>
-          <w:bCs/>
-          <w:i w:val="false"/>
-          <w:caps w:val="false"/>
-          <w:smallCaps w:val="false"/>
-          <w:strike w:val="false"/>
-          <w:dstrike w:val="false"/>
-          <w:color w:val="00000A"/>
-          <w:spacing w:val="0"/>
-          <w:sz w:val="21"/>
-          <w:szCs w:val="21"/>
-          <w:highlight w:val="white"/>
-          <w:u w:val="none"/>
-          <w:effect w:val="none"/>
-        </w:rPr>
-        <w:t>&lt;method_param_list&gt;</w:t>
-        <w:tab/>
-        <w:tab/>
-        <w:tab/>
-        <w:t xml:space="preserve">::= &lt;method_param_list&gt; , </w:t>
+        <w:rPr/>
+      </w:pPr>
+      <w:r>
+        <w:rPr>
+          <w:rFonts w:eastAsia="FreeSans" w:cs="Times New Roman" w:ascii="FreeSans" w:hAnsi="FreeSans"/>
+          <w:b/>
+          <w:bCs/>
+          <w:i w:val="false"/>
+          <w:caps w:val="false"/>
+          <w:smallCaps w:val="false"/>
+          <w:strike w:val="false"/>
+          <w:dstrike w:val="false"/>
+          <w:color w:val="00000A"/>
+          <w:spacing w:val="0"/>
+          <w:sz w:val="21"/>
+          <w:szCs w:val="21"/>
+          <w:highlight w:val="white"/>
+          <w:u w:val="none"/>
+          <w:effect w:val="none"/>
+        </w:rPr>
+        <w:t>&lt;</w:t>
+      </w:r>
+      <w:r>
+        <w:rPr>
+          <w:rFonts w:eastAsia="FreeSans" w:cs="Times New Roman" w:ascii="SFMono-Regular;Consolas;Liberation Mono;Menlo;Courier;monospace" w:hAnsi="SFMono-Regular;Consolas;Liberation Mono;Menlo;Courier;monospace"/>
+          <w:b/>
+          <w:bCs/>
+          <w:i w:val="false"/>
+          <w:caps w:val="false"/>
+          <w:smallCaps w:val="false"/>
+          <w:strike w:val="false"/>
+          <w:dstrike w:val="false"/>
+          <w:color w:val="24292E"/>
+          <w:spacing w:val="0"/>
+          <w:sz w:val="21"/>
+          <w:szCs w:val="21"/>
+          <w:highlight w:val="white"/>
+          <w:u w:val="none"/>
+          <w:effect w:val="none"/>
+        </w:rPr>
+        <w:t>formal_lis</w:t>
+      </w:r>
+      <w:r>
+        <w:rPr>
+          <w:rFonts w:eastAsia="FreeSans" w:cs="Times New Roman" w:ascii="SFMono-Regular;Consolas;Liberation Mono;Menlo;Courier;monospace" w:hAnsi="SFMono-Regular;Consolas;Liberation Mono;Menlo;Courier;monospace"/>
+          <w:b/>
+          <w:bCs/>
+          <w:i w:val="false"/>
+          <w:caps w:val="false"/>
+          <w:smallCaps w:val="false"/>
+          <w:strike w:val="false"/>
+          <w:dstrike w:val="false"/>
+          <w:color w:val="24292E"/>
+          <w:spacing w:val="0"/>
+          <w:sz w:val="21"/>
+          <w:szCs w:val="21"/>
+          <w:highlight w:val="white"/>
+          <w:u w:val="none"/>
+          <w:effect w:val="none"/>
+        </w:rPr>
+        <w:t>t</w:t>
+      </w:r>
+      <w:r>
+        <w:rPr>
+          <w:rFonts w:eastAsia="FreeSans" w:cs="Times New Roman" w:ascii="FreeSans" w:hAnsi="FreeSans"/>
+          <w:b/>
+          <w:bCs/>
+          <w:i w:val="false"/>
+          <w:caps w:val="false"/>
+          <w:smallCaps w:val="false"/>
+          <w:strike w:val="false"/>
+          <w:dstrike w:val="false"/>
+          <w:color w:val="00000A"/>
+          <w:spacing w:val="0"/>
+          <w:sz w:val="21"/>
+          <w:szCs w:val="21"/>
+          <w:highlight w:val="white"/>
+          <w:u w:val="none"/>
+          <w:effect w:val="none"/>
+        </w:rPr>
+        <w:t>&gt;</w:t>
+        <w:tab/>
+        <w:tab/>
+        <w:tab/>
+        <w:tab/>
+        <w:tab/>
+        <w:t>::= &lt;</w:t>
+      </w:r>
+      <w:r>
+        <w:rPr>
+          <w:rFonts w:eastAsia="FreeSans" w:cs="Times New Roman" w:ascii="SFMono-Regular;Consolas;Liberation Mono;Menlo;Courier;monospace" w:hAnsi="SFMono-Regular;Consolas;Liberation Mono;Menlo;Courier;monospace"/>
+          <w:b/>
+          <w:bCs/>
+          <w:i w:val="false"/>
+          <w:caps w:val="false"/>
+          <w:smallCaps w:val="false"/>
+          <w:strike w:val="false"/>
+          <w:dstrike w:val="false"/>
+          <w:color w:val="24292E"/>
+          <w:spacing w:val="0"/>
+          <w:sz w:val="21"/>
+          <w:szCs w:val="21"/>
+          <w:highlight w:val="white"/>
+          <w:u w:val="none"/>
+          <w:effect w:val="none"/>
+        </w:rPr>
+        <w:t>formal_lis</w:t>
+      </w:r>
+      <w:r>
+        <w:rPr>
+          <w:rFonts w:eastAsia="FreeSans" w:cs="Times New Roman" w:ascii="SFMono-Regular;Consolas;Liberation Mono;Menlo;Courier;monospace" w:hAnsi="SFMono-Regular;Consolas;Liberation Mono;Menlo;Courier;monospace"/>
+          <w:b/>
+          <w:bCs/>
+          <w:i w:val="false"/>
+          <w:caps w:val="false"/>
+          <w:smallCaps w:val="false"/>
+          <w:strike w:val="false"/>
+          <w:dstrike w:val="false"/>
+          <w:color w:val="24292E"/>
+          <w:spacing w:val="0"/>
+          <w:sz w:val="21"/>
+          <w:szCs w:val="21"/>
+          <w:highlight w:val="white"/>
+          <w:u w:val="none"/>
+          <w:effect w:val="none"/>
+        </w:rPr>
+        <w:t>t</w:t>
+      </w:r>
+      <w:r>
+        <w:rPr>
+          <w:rFonts w:eastAsia="FreeSans" w:cs="Times New Roman" w:ascii="FreeSans" w:hAnsi="FreeSans"/>
+          <w:b/>
+          <w:bCs/>
+          <w:i w:val="false"/>
+          <w:caps w:val="false"/>
+          <w:smallCaps w:val="false"/>
+          <w:strike w:val="false"/>
+          <w:dstrike w:val="false"/>
+          <w:color w:val="00000A"/>
+          <w:spacing w:val="0"/>
+          <w:sz w:val="21"/>
+          <w:szCs w:val="21"/>
+          <w:highlight w:val="white"/>
+          <w:u w:val="none"/>
+          <w:effect w:val="none"/>
+        </w:rPr>
+        <w:t xml:space="preserve">&gt; , </w:t>
       </w:r>
       <w:bookmarkStart w:id="1" w:name="__DdeLink__1813_32709055"/>
       <w:bookmarkEnd w:id="1"/>
@@ -2666,85 +2947,195 @@
           <w:u w:val="none"/>
           <w:effect w:val="none"/>
         </w:rPr>
-        <w:t>&lt;method_param&gt;</w:t>
-      </w:r>
-    </w:p>
-    <w:p>
-      <w:pPr>
-        <w:pStyle w:val="Normal"/>
-        <w:ind w:hanging="0"/>
-        <w:jc w:val="left"/>
-        <w:rPr>
-          <w:rFonts w:ascii="FreeSans" w:hAnsi="FreeSans" w:eastAsia="FreeSans" w:cs="Times New Roman"/>
-          <w:b/>
-          <w:b/>
-          <w:bCs/>
-          <w:color w:val="00000A"/>
-          <w:szCs w:val="21"/>
-        </w:rPr>
-      </w:pPr>
-      <w:r>
-        <w:rPr>
-          <w:rFonts w:eastAsia="FreeSans" w:cs="Times New Roman" w:ascii="FreeSans" w:hAnsi="FreeSans"/>
-          <w:b/>
-          <w:bCs/>
-          <w:i w:val="false"/>
-          <w:caps w:val="false"/>
-          <w:smallCaps w:val="false"/>
-          <w:strike w:val="false"/>
-          <w:dstrike w:val="false"/>
-          <w:color w:val="00000A"/>
-          <w:spacing w:val="0"/>
-          <w:sz w:val="21"/>
-          <w:szCs w:val="21"/>
-          <w:highlight w:val="white"/>
-          <w:u w:val="none"/>
-          <w:effect w:val="none"/>
-        </w:rPr>
-        <w:tab/>
-        <w:tab/>
-        <w:tab/>
-        <w:tab/>
-        <w:tab/>
-        <w:tab/>
-        <w:tab/>
-        <w:tab/>
-        <w:t>| &lt;method_param&gt;</w:t>
-      </w:r>
-    </w:p>
-    <w:p>
-      <w:pPr>
-        <w:pStyle w:val="Normal"/>
-        <w:ind w:hanging="0"/>
-        <w:jc w:val="left"/>
-        <w:rPr>
-          <w:rFonts w:ascii="FreeSans" w:hAnsi="FreeSans" w:eastAsia="FreeSans" w:cs="Times New Roman"/>
-          <w:b/>
-          <w:b/>
-          <w:bCs/>
-          <w:color w:val="00000A"/>
-          <w:szCs w:val="21"/>
-        </w:rPr>
-      </w:pPr>
-      <w:r>
-        <w:rPr>
-          <w:rFonts w:eastAsia="FreeSans" w:cs="Times New Roman" w:ascii="FreeSans" w:hAnsi="FreeSans"/>
-          <w:b/>
-          <w:bCs/>
-          <w:i w:val="false"/>
-          <w:caps w:val="false"/>
-          <w:smallCaps w:val="false"/>
-          <w:strike w:val="false"/>
-          <w:dstrike w:val="false"/>
-          <w:color w:val="00000A"/>
-          <w:spacing w:val="0"/>
-          <w:sz w:val="21"/>
-          <w:szCs w:val="21"/>
-          <w:highlight w:val="white"/>
-          <w:u w:val="none"/>
-          <w:effect w:val="none"/>
-        </w:rPr>
-        <w:t>&lt;method_param&gt;</w:t>
+        <w:t>&lt;</w:t>
+      </w:r>
+      <w:bookmarkStart w:id="2" w:name="__DdeLink__229_97738182"/>
+      <w:r>
+        <w:rPr>
+          <w:rFonts w:eastAsia="FreeSans" w:cs="Times New Roman" w:ascii="SFMono-Regular;Consolas;Liberation Mono;Menlo;Courier;monospace" w:hAnsi="SFMono-Regular;Consolas;Liberation Mono;Menlo;Courier;monospace"/>
+          <w:b/>
+          <w:bCs/>
+          <w:i w:val="false"/>
+          <w:caps w:val="false"/>
+          <w:smallCaps w:val="false"/>
+          <w:strike w:val="false"/>
+          <w:dstrike w:val="false"/>
+          <w:color w:val="24292E"/>
+          <w:spacing w:val="0"/>
+          <w:sz w:val="21"/>
+          <w:szCs w:val="21"/>
+          <w:highlight w:val="white"/>
+          <w:u w:val="none"/>
+          <w:effect w:val="none"/>
+        </w:rPr>
+        <w:t>formal</w:t>
+      </w:r>
+      <w:bookmarkEnd w:id="2"/>
+      <w:r>
+        <w:rPr>
+          <w:rFonts w:eastAsia="FreeSans" w:cs="Times New Roman" w:ascii="FreeSans" w:hAnsi="FreeSans"/>
+          <w:b/>
+          <w:bCs/>
+          <w:i w:val="false"/>
+          <w:caps w:val="false"/>
+          <w:smallCaps w:val="false"/>
+          <w:strike w:val="false"/>
+          <w:dstrike w:val="false"/>
+          <w:color w:val="00000A"/>
+          <w:spacing w:val="0"/>
+          <w:sz w:val="21"/>
+          <w:szCs w:val="21"/>
+          <w:highlight w:val="white"/>
+          <w:u w:val="none"/>
+          <w:effect w:val="none"/>
+        </w:rPr>
+        <w:t>&gt;</w:t>
+      </w:r>
+    </w:p>
+    <w:p>
+      <w:pPr>
+        <w:pStyle w:val="Normal"/>
+        <w:ind w:hanging="0"/>
+        <w:jc w:val="left"/>
+        <w:rPr/>
+      </w:pPr>
+      <w:r>
+        <w:rPr>
+          <w:rFonts w:eastAsia="FreeSans" w:cs="Times New Roman" w:ascii="FreeSans" w:hAnsi="FreeSans"/>
+          <w:b/>
+          <w:bCs/>
+          <w:i w:val="false"/>
+          <w:caps w:val="false"/>
+          <w:smallCaps w:val="false"/>
+          <w:strike w:val="false"/>
+          <w:dstrike w:val="false"/>
+          <w:color w:val="00000A"/>
+          <w:spacing w:val="0"/>
+          <w:sz w:val="21"/>
+          <w:szCs w:val="21"/>
+          <w:highlight w:val="white"/>
+          <w:u w:val="none"/>
+          <w:effect w:val="none"/>
+        </w:rPr>
+        <w:tab/>
+        <w:tab/>
+        <w:tab/>
+        <w:tab/>
+        <w:tab/>
+        <w:tab/>
+        <w:tab/>
+        <w:tab/>
+        <w:t>| &lt;</w:t>
+      </w:r>
+      <w:r>
+        <w:rPr>
+          <w:rFonts w:eastAsia="FreeSans" w:cs="Times New Roman" w:ascii="SFMono-Regular;Consolas;Liberation Mono;Menlo;Courier;monospace" w:hAnsi="SFMono-Regular;Consolas;Liberation Mono;Menlo;Courier;monospace"/>
+          <w:b/>
+          <w:bCs/>
+          <w:i w:val="false"/>
+          <w:caps w:val="false"/>
+          <w:smallCaps w:val="false"/>
+          <w:strike w:val="false"/>
+          <w:dstrike w:val="false"/>
+          <w:color w:val="24292E"/>
+          <w:spacing w:val="0"/>
+          <w:sz w:val="21"/>
+          <w:szCs w:val="21"/>
+          <w:highlight w:val="white"/>
+          <w:u w:val="none"/>
+          <w:effect w:val="none"/>
+        </w:rPr>
+        <w:t>formal</w:t>
+      </w:r>
+      <w:r>
+        <w:rPr>
+          <w:rFonts w:eastAsia="FreeSans" w:cs="Times New Roman" w:ascii="FreeSans" w:hAnsi="FreeSans"/>
+          <w:b/>
+          <w:bCs/>
+          <w:i w:val="false"/>
+          <w:caps w:val="false"/>
+          <w:smallCaps w:val="false"/>
+          <w:strike w:val="false"/>
+          <w:dstrike w:val="false"/>
+          <w:color w:val="00000A"/>
+          <w:spacing w:val="0"/>
+          <w:sz w:val="21"/>
+          <w:szCs w:val="21"/>
+          <w:highlight w:val="white"/>
+          <w:u w:val="none"/>
+          <w:effect w:val="none"/>
+        </w:rPr>
+        <w:t>&gt;</w:t>
+      </w:r>
+    </w:p>
+    <w:p>
+      <w:pPr>
+        <w:pStyle w:val="Normal"/>
+        <w:ind w:hanging="0"/>
+        <w:jc w:val="left"/>
+        <w:rPr/>
+      </w:pPr>
+      <w:r>
+        <w:rPr>
+          <w:rFonts w:eastAsia="FreeSans" w:cs="Times New Roman" w:ascii="FreeSans" w:hAnsi="FreeSans"/>
+          <w:b/>
+          <w:bCs/>
+          <w:i w:val="false"/>
+          <w:caps w:val="false"/>
+          <w:smallCaps w:val="false"/>
+          <w:strike w:val="false"/>
+          <w:dstrike w:val="false"/>
+          <w:color w:val="00000A"/>
+          <w:spacing w:val="0"/>
+          <w:sz w:val="21"/>
+          <w:szCs w:val="21"/>
+          <w:highlight w:val="white"/>
+          <w:u w:val="none"/>
+          <w:effect w:val="none"/>
+        </w:rPr>
+        <w:t>&lt;</w:t>
+      </w:r>
+      <w:r>
+        <w:rPr>
+          <w:rFonts w:eastAsia="FreeSans" w:cs="Times New Roman" w:ascii="SFMono-Regular;Consolas;Liberation Mono;Menlo;Courier;monospace" w:hAnsi="SFMono-Regular;Consolas;Liberation Mono;Menlo;Courier;monospace"/>
+          <w:b/>
+          <w:bCs/>
+          <w:i w:val="false"/>
+          <w:caps w:val="false"/>
+          <w:smallCaps w:val="false"/>
+          <w:strike w:val="false"/>
+          <w:dstrike w:val="false"/>
+          <w:color w:val="24292E"/>
+          <w:spacing w:val="0"/>
+          <w:sz w:val="21"/>
+          <w:szCs w:val="21"/>
+          <w:highlight w:val="white"/>
+          <w:u w:val="none"/>
+          <w:effect w:val="none"/>
+        </w:rPr>
+        <w:t>formal</w:t>
+      </w:r>
+      <w:r>
+        <w:rPr>
+          <w:rFonts w:eastAsia="FreeSans" w:cs="Times New Roman" w:ascii="FreeSans" w:hAnsi="FreeSans"/>
+          <w:b/>
+          <w:bCs/>
+          <w:i w:val="false"/>
+          <w:caps w:val="false"/>
+          <w:smallCaps w:val="false"/>
+          <w:strike w:val="false"/>
+          <w:dstrike w:val="false"/>
+          <w:color w:val="00000A"/>
+          <w:spacing w:val="0"/>
+          <w:sz w:val="21"/>
+          <w:szCs w:val="21"/>
+          <w:highlight w:val="white"/>
+          <w:u w:val="none"/>
+          <w:effect w:val="none"/>
+        </w:rPr>
+        <w:t>&gt;</w:t>
+        <w:tab/>
+        <w:tab/>
         <w:tab/>
         <w:tab/>
         <w:tab/>
@@ -3308,7 +3699,7 @@
         <w:docPartGallery w:val="Page Numbers (Top of Page)"/>
         <w:docPartUnique w:val="true"/>
       </w:docPartObj>
-      <w:id w:val="668954994"/>
+      <w:id w:val="723798151"/>
     </w:sdtPr>
     <w:sdtContent>
       <w:p>

</xml_diff>

<commit_message>
Add some error recovery in CUP
</commit_message>
<xml_diff>
--- a/EXP2-parser/EXP2-REPORT.docx
+++ b/EXP2-parser/EXP2-REPORT.docx
@@ -194,14 +194,7 @@
           <w:rFonts w:ascii="FreeSans" w:eastAsia="FreeSans" w:hAnsi="FreeSans" w:cs="Times New Roman"/>
           <w:szCs w:val="21"/>
         </w:rPr>
-        <w:t>According to the Cool Reference Manual, we have these terminals and non-terminals</w:t>
-      </w:r>
-      <w:r>
-        <w:rPr>
-          <w:rFonts w:ascii="FreeSans" w:eastAsia="FreeSans" w:hAnsi="FreeSans" w:cs="Times New Roman"/>
-          <w:szCs w:val="21"/>
-        </w:rPr>
-        <w:t xml:space="preserve"> below:</w:t>
+        <w:t>According to the Cool Reference Manual, we have these terminals and non-terminals below:</w:t>
       </w:r>
     </w:p>
     <w:p>
@@ -335,16 +328,55 @@
           <w:bCs/>
           <w:szCs w:val="21"/>
         </w:rPr>
+        <w:t xml:space="preserve"> LPAREN, RPAREN, AT, LBRACE, RBRACE;</w:t>
+      </w:r>
+    </w:p>
+    <w:p>
+      <w:pPr>
+        <w:jc w:val="left"/>
+        <w:rPr>
+          <w:rFonts w:ascii="FreeSans" w:eastAsia="FreeSans" w:hAnsi="FreeSans"/>
+        </w:rPr>
+      </w:pPr>
+      <w:proofErr w:type="gramStart"/>
+      <w:r>
+        <w:rPr>
+          <w:rFonts w:ascii="FreeSans" w:eastAsia="FreeSans" w:hAnsi="FreeSans" w:cs="Times New Roman"/>
+          <w:b/>
+          <w:bCs/>
+          <w:szCs w:val="21"/>
+        </w:rPr>
+        <w:t>terminal</w:t>
+      </w:r>
+      <w:proofErr w:type="gramEnd"/>
+      <w:r>
+        <w:rPr>
+          <w:rFonts w:ascii="FreeSans" w:eastAsia="FreeSans" w:hAnsi="FreeSans" w:cs="Times New Roman"/>
+          <w:b/>
+          <w:bCs/>
+          <w:szCs w:val="21"/>
+        </w:rPr>
         <w:t xml:space="preserve"> </w:t>
       </w:r>
-      <w:r>
-        <w:rPr>
-          <w:rFonts w:ascii="FreeSans" w:eastAsia="FreeSans" w:hAnsi="FreeSans" w:cs="Times New Roman"/>
-          <w:b/>
-          <w:bCs/>
-          <w:szCs w:val="21"/>
-        </w:rPr>
-        <w:t>LPAREN, RPAREN, AT, LBRACE, RBRACE;</w:t>
+      <w:proofErr w:type="spellStart"/>
+      <w:r>
+        <w:rPr>
+          <w:rFonts w:ascii="FreeSans" w:eastAsia="FreeSans" w:hAnsi="FreeSans" w:cs="Times New Roman"/>
+          <w:b/>
+          <w:bCs/>
+          <w:szCs w:val="21"/>
+        </w:rPr>
+        <w:t>AbstractSymbol</w:t>
+      </w:r>
+      <w:proofErr w:type="spellEnd"/>
+      <w:r>
+        <w:rPr>
+          <w:rFonts w:ascii="FreeSans" w:eastAsia="FreeSans" w:hAnsi="FreeSans" w:cs="Times New Roman"/>
+          <w:b/>
+          <w:bCs/>
+          <w:szCs w:val="21"/>
+        </w:rPr>
+        <w:t xml:space="preserve"> STR_CONST, INT_CONST;</w:t>
       </w:r>
     </w:p>
     <w:p>
@@ -372,6 +404,34 @@
           <w:bCs/>
           <w:szCs w:val="21"/>
         </w:rPr>
+        <w:t xml:space="preserve"> Boolean BOOL_CONST;</w:t>
+      </w:r>
+    </w:p>
+    <w:p>
+      <w:pPr>
+        <w:jc w:val="left"/>
+        <w:rPr>
+          <w:rFonts w:ascii="FreeSans" w:eastAsia="FreeSans" w:hAnsi="FreeSans"/>
+        </w:rPr>
+      </w:pPr>
+      <w:proofErr w:type="gramStart"/>
+      <w:r>
+        <w:rPr>
+          <w:rFonts w:ascii="FreeSans" w:eastAsia="FreeSans" w:hAnsi="FreeSans" w:cs="Times New Roman"/>
+          <w:b/>
+          <w:bCs/>
+          <w:szCs w:val="21"/>
+        </w:rPr>
+        <w:t>terminal</w:t>
+      </w:r>
+      <w:proofErr w:type="gramEnd"/>
+      <w:r>
+        <w:rPr>
+          <w:rFonts w:ascii="FreeSans" w:eastAsia="FreeSans" w:hAnsi="FreeSans" w:cs="Times New Roman"/>
+          <w:b/>
+          <w:bCs/>
+          <w:szCs w:val="21"/>
+        </w:rPr>
         <w:t xml:space="preserve"> </w:t>
       </w:r>
       <w:proofErr w:type="spellStart"/>
@@ -392,8 +452,19 @@
           <w:bCs/>
           <w:szCs w:val="21"/>
         </w:rPr>
-        <w:t xml:space="preserve"> STR_CONST, INT_CONST;</w:t>
-      </w:r>
+        <w:t xml:space="preserve"> TYPEID, OBJECTID;</w:t>
+      </w:r>
+    </w:p>
+    <w:p>
+      <w:pPr>
+        <w:jc w:val="left"/>
+        <w:rPr>
+          <w:rFonts w:cs="Times New Roman"/>
+          <w:b/>
+          <w:bCs/>
+          <w:szCs w:val="21"/>
+        </w:rPr>
+      </w:pPr>
     </w:p>
     <w:p>
       <w:pPr>
@@ -410,7 +481,7 @@
           <w:bCs/>
           <w:szCs w:val="21"/>
         </w:rPr>
-        <w:t>terminal</w:t>
+        <w:t>nonterminal</w:t>
       </w:r>
       <w:proofErr w:type="gramEnd"/>
       <w:r>
@@ -420,7 +491,27 @@
           <w:bCs/>
           <w:szCs w:val="21"/>
         </w:rPr>
-        <w:t xml:space="preserve"> Boolean BOOL_CONST;</w:t>
+        <w:t xml:space="preserve"> </w:t>
+      </w:r>
+      <w:proofErr w:type="spellStart"/>
+      <w:r>
+        <w:rPr>
+          <w:rFonts w:ascii="FreeSans" w:eastAsia="FreeSans" w:hAnsi="FreeSans" w:cs="Times New Roman"/>
+          <w:b/>
+          <w:bCs/>
+          <w:szCs w:val="21"/>
+        </w:rPr>
+        <w:t>programc</w:t>
+      </w:r>
+      <w:proofErr w:type="spellEnd"/>
+      <w:r>
+        <w:rPr>
+          <w:rFonts w:ascii="FreeSans" w:eastAsia="FreeSans" w:hAnsi="FreeSans" w:cs="Times New Roman"/>
+          <w:b/>
+          <w:bCs/>
+          <w:szCs w:val="21"/>
+        </w:rPr>
+        <w:t xml:space="preserve"> program;</w:t>
       </w:r>
     </w:p>
     <w:p>
@@ -438,7 +529,7 @@
           <w:bCs/>
           <w:szCs w:val="21"/>
         </w:rPr>
-        <w:t>terminal</w:t>
+        <w:t>nonterminal</w:t>
       </w:r>
       <w:proofErr w:type="gramEnd"/>
       <w:r>
@@ -448,6 +539,55 @@
           <w:bCs/>
           <w:szCs w:val="21"/>
         </w:rPr>
+        <w:t xml:space="preserve"> Classes </w:t>
+      </w:r>
+      <w:proofErr w:type="spellStart"/>
+      <w:r>
+        <w:rPr>
+          <w:rFonts w:ascii="FreeSans" w:eastAsia="FreeSans" w:hAnsi="FreeSans" w:cs="Times New Roman"/>
+          <w:b/>
+          <w:bCs/>
+          <w:szCs w:val="21"/>
+        </w:rPr>
+        <w:t>class_list</w:t>
+      </w:r>
+      <w:proofErr w:type="spellEnd"/>
+      <w:r>
+        <w:rPr>
+          <w:rFonts w:ascii="FreeSans" w:eastAsia="FreeSans" w:hAnsi="FreeSans" w:cs="Times New Roman"/>
+          <w:b/>
+          <w:bCs/>
+          <w:szCs w:val="21"/>
+        </w:rPr>
+        <w:t>;</w:t>
+      </w:r>
+    </w:p>
+    <w:p>
+      <w:pPr>
+        <w:jc w:val="left"/>
+        <w:rPr>
+          <w:b/>
+          <w:bCs/>
+        </w:rPr>
+      </w:pPr>
+      <w:proofErr w:type="gramStart"/>
+      <w:r>
+        <w:rPr>
+          <w:rFonts w:ascii="FreeSans" w:eastAsia="FreeSans" w:hAnsi="FreeSans" w:cs="Times New Roman"/>
+          <w:b/>
+          <w:bCs/>
+          <w:szCs w:val="21"/>
+        </w:rPr>
+        <w:t>nonterminal</w:t>
+      </w:r>
+      <w:proofErr w:type="gramEnd"/>
+      <w:r>
+        <w:rPr>
+          <w:rFonts w:ascii="FreeSans" w:eastAsia="FreeSans" w:hAnsi="FreeSans" w:cs="Times New Roman"/>
+          <w:b/>
+          <w:bCs/>
+          <w:szCs w:val="21"/>
+        </w:rPr>
         <w:t xml:space="preserve"> </w:t>
       </w:r>
       <w:proofErr w:type="spellStart"/>
@@ -458,7 +598,7 @@
           <w:bCs/>
           <w:szCs w:val="21"/>
         </w:rPr>
-        <w:t>AbstractSymbol</w:t>
+        <w:t>class_c</w:t>
       </w:r>
       <w:proofErr w:type="spellEnd"/>
       <w:r>
@@ -468,7 +608,7 @@
           <w:bCs/>
           <w:szCs w:val="21"/>
         </w:rPr>
-        <w:t xml:space="preserve"> TYPEID, OBJECTID;</w:t>
+        <w:t xml:space="preserve"> class;</w:t>
       </w:r>
     </w:p>
     <w:p>
@@ -489,6 +629,41 @@
           <w:rFonts w:ascii="FreeSans" w:eastAsia="FreeSans" w:hAnsi="FreeSans"/>
         </w:rPr>
       </w:pPr>
+      <w:r>
+        <w:rPr>
+          <w:rFonts w:ascii="FreeSans" w:eastAsia="FreeSans" w:hAnsi="FreeSans" w:cs="Times New Roman"/>
+          <w:szCs w:val="21"/>
+        </w:rPr>
+        <w:t>Notice that we specify the type of some terminals and non-terminals. And also, we can add any non-terminals if we wish.</w:t>
+      </w:r>
+    </w:p>
+    <w:p>
+      <w:pPr>
+        <w:jc w:val="left"/>
+        <w:rPr>
+          <w:rFonts w:cs="Times New Roman"/>
+          <w:szCs w:val="21"/>
+        </w:rPr>
+      </w:pPr>
+    </w:p>
+    <w:p>
+      <w:pPr>
+        <w:jc w:val="left"/>
+      </w:pPr>
+      <w:r>
+        <w:rPr>
+          <w:rFonts w:ascii="FreeSans" w:eastAsia="FreeSans" w:hAnsi="FreeSans" w:cs="Times New Roman"/>
+          <w:b/>
+          <w:bCs/>
+          <w:szCs w:val="21"/>
+        </w:rPr>
+        <w:t>The BNF:</w:t>
+      </w:r>
+    </w:p>
+    <w:p>
+      <w:pPr>
+        <w:jc w:val="left"/>
+      </w:pPr>
       <w:proofErr w:type="gramStart"/>
       <w:r>
         <w:rPr>
@@ -497,7 +672,7 @@
           <w:bCs/>
           <w:szCs w:val="21"/>
         </w:rPr>
-        <w:t>nonterminal</w:t>
+        <w:t>( In</w:t>
       </w:r>
       <w:proofErr w:type="gramEnd"/>
       <w:r>
@@ -507,35 +682,12 @@
           <w:bCs/>
           <w:szCs w:val="21"/>
         </w:rPr>
-        <w:t xml:space="preserve"> </w:t>
-      </w:r>
-      <w:proofErr w:type="spellStart"/>
-      <w:r>
-        <w:rPr>
-          <w:rFonts w:ascii="FreeSans" w:eastAsia="FreeSans" w:hAnsi="FreeSans" w:cs="Times New Roman"/>
-          <w:b/>
-          <w:bCs/>
-          <w:szCs w:val="21"/>
-        </w:rPr>
-        <w:t>programc</w:t>
-      </w:r>
-      <w:proofErr w:type="spellEnd"/>
-      <w:r>
-        <w:rPr>
-          <w:rFonts w:ascii="FreeSans" w:eastAsia="FreeSans" w:hAnsi="FreeSans" w:cs="Times New Roman"/>
-          <w:b/>
-          <w:bCs/>
-          <w:szCs w:val="21"/>
-        </w:rPr>
-        <w:t xml:space="preserve"> program;</w:t>
-      </w:r>
-    </w:p>
-    <w:p>
-      <w:pPr>
-        <w:jc w:val="left"/>
-        <w:rPr>
-          <w:rFonts w:ascii="FreeSans" w:eastAsia="FreeSans" w:hAnsi="FreeSans"/>
-        </w:rPr>
+        <w:t xml:space="preserve"> our text book, the syntax of a BNF is non-terminal → terminal, however, in the real word the syntax of a BNF is slightly different.</w:t>
+      </w:r>
+    </w:p>
+    <w:p>
+      <w:pPr>
+        <w:jc w:val="left"/>
       </w:pPr>
       <w:proofErr w:type="gramStart"/>
       <w:r>
@@ -545,191 +697,7 @@
           <w:bCs/>
           <w:szCs w:val="21"/>
         </w:rPr>
-        <w:t>nonterminal</w:t>
-      </w:r>
-      <w:proofErr w:type="gramEnd"/>
-      <w:r>
-        <w:rPr>
-          <w:rFonts w:ascii="FreeSans" w:eastAsia="FreeSans" w:hAnsi="FreeSans" w:cs="Times New Roman"/>
-          <w:b/>
-          <w:bCs/>
-          <w:szCs w:val="21"/>
-        </w:rPr>
-        <w:t xml:space="preserve"> Classes </w:t>
-      </w:r>
-      <w:proofErr w:type="spellStart"/>
-      <w:r>
-        <w:rPr>
-          <w:rFonts w:ascii="FreeSans" w:eastAsia="FreeSans" w:hAnsi="FreeSans" w:cs="Times New Roman"/>
-          <w:b/>
-          <w:bCs/>
-          <w:szCs w:val="21"/>
-        </w:rPr>
-        <w:t>class_list</w:t>
-      </w:r>
-      <w:proofErr w:type="spellEnd"/>
-      <w:r>
-        <w:rPr>
-          <w:rFonts w:ascii="FreeSans" w:eastAsia="FreeSans" w:hAnsi="FreeSans" w:cs="Times New Roman"/>
-          <w:b/>
-          <w:bCs/>
-          <w:szCs w:val="21"/>
-        </w:rPr>
-        <w:t>;</w:t>
-      </w:r>
-    </w:p>
-    <w:p>
-      <w:pPr>
-        <w:jc w:val="left"/>
-        <w:rPr>
-          <w:b/>
-          <w:bCs/>
-        </w:rPr>
-      </w:pPr>
-      <w:proofErr w:type="gramStart"/>
-      <w:r>
-        <w:rPr>
-          <w:rFonts w:ascii="FreeSans" w:eastAsia="FreeSans" w:hAnsi="FreeSans" w:cs="Times New Roman"/>
-          <w:b/>
-          <w:bCs/>
-          <w:szCs w:val="21"/>
-        </w:rPr>
-        <w:t>nonterminal</w:t>
-      </w:r>
-      <w:proofErr w:type="gramEnd"/>
-      <w:r>
-        <w:rPr>
-          <w:rFonts w:ascii="FreeSans" w:eastAsia="FreeSans" w:hAnsi="FreeSans" w:cs="Times New Roman"/>
-          <w:b/>
-          <w:bCs/>
-          <w:szCs w:val="21"/>
-        </w:rPr>
-        <w:t xml:space="preserve"> </w:t>
-      </w:r>
-      <w:proofErr w:type="spellStart"/>
-      <w:r>
-        <w:rPr>
-          <w:rFonts w:ascii="FreeSans" w:eastAsia="FreeSans" w:hAnsi="FreeSans" w:cs="Times New Roman"/>
-          <w:b/>
-          <w:bCs/>
-          <w:szCs w:val="21"/>
-        </w:rPr>
-        <w:t>class_c</w:t>
-      </w:r>
-      <w:proofErr w:type="spellEnd"/>
-      <w:r>
-        <w:rPr>
-          <w:rFonts w:ascii="FreeSans" w:eastAsia="FreeSans" w:hAnsi="FreeSans" w:cs="Times New Roman"/>
-          <w:b/>
-          <w:bCs/>
-          <w:szCs w:val="21"/>
-        </w:rPr>
-        <w:t xml:space="preserve"> class;</w:t>
-      </w:r>
-    </w:p>
-    <w:p>
-      <w:pPr>
-        <w:jc w:val="left"/>
-        <w:rPr>
-          <w:rFonts w:cs="Times New Roman"/>
-          <w:b/>
-          <w:bCs/>
-          <w:szCs w:val="21"/>
-        </w:rPr>
-      </w:pPr>
-    </w:p>
-    <w:p>
-      <w:pPr>
-        <w:jc w:val="left"/>
-        <w:rPr>
-          <w:rFonts w:ascii="FreeSans" w:eastAsia="FreeSans" w:hAnsi="FreeSans"/>
-        </w:rPr>
-      </w:pPr>
-      <w:r>
-        <w:rPr>
-          <w:rFonts w:ascii="FreeSans" w:eastAsia="FreeSans" w:hAnsi="FreeSans" w:cs="Times New Roman"/>
-          <w:szCs w:val="21"/>
-        </w:rPr>
-        <w:t xml:space="preserve">Notice that </w:t>
-      </w:r>
-      <w:r>
-        <w:rPr>
-          <w:rFonts w:ascii="FreeSans" w:eastAsia="FreeSans" w:hAnsi="FreeSans" w:cs="Times New Roman"/>
-          <w:szCs w:val="21"/>
-        </w:rPr>
-        <w:t>we specify the type of some terminals and non-terminals. And also, we can add any non-terminals if we wish.</w:t>
-      </w:r>
-    </w:p>
-    <w:p>
-      <w:pPr>
-        <w:jc w:val="left"/>
-        <w:rPr>
-          <w:rFonts w:cs="Times New Roman"/>
-          <w:szCs w:val="21"/>
-        </w:rPr>
-      </w:pPr>
-    </w:p>
-    <w:p>
-      <w:pPr>
-        <w:jc w:val="left"/>
-      </w:pPr>
-      <w:r>
-        <w:rPr>
-          <w:rFonts w:ascii="FreeSans" w:eastAsia="FreeSans" w:hAnsi="FreeSans" w:cs="Times New Roman"/>
-          <w:b/>
-          <w:bCs/>
-          <w:szCs w:val="21"/>
-        </w:rPr>
-        <w:t>The BNF:</w:t>
-      </w:r>
-    </w:p>
-    <w:p>
-      <w:pPr>
-        <w:jc w:val="left"/>
-      </w:pPr>
-      <w:proofErr w:type="gramStart"/>
-      <w:r>
-        <w:rPr>
-          <w:rFonts w:ascii="FreeSans" w:eastAsia="FreeSans" w:hAnsi="FreeSans" w:cs="Times New Roman"/>
-          <w:b/>
-          <w:bCs/>
-          <w:szCs w:val="21"/>
-        </w:rPr>
-        <w:t>( In</w:t>
-      </w:r>
-      <w:proofErr w:type="gramEnd"/>
-      <w:r>
-        <w:rPr>
-          <w:rFonts w:ascii="FreeSans" w:eastAsia="FreeSans" w:hAnsi="FreeSans" w:cs="Times New Roman"/>
-          <w:b/>
-          <w:bCs/>
-          <w:szCs w:val="21"/>
-        </w:rPr>
-        <w:t xml:space="preserve"> our text book, the syntax of a BNF is non-terminal → terminal, however, in the real word the syntax of a BNF is slightly different.</w:t>
-      </w:r>
-    </w:p>
-    <w:p>
-      <w:pPr>
-        <w:jc w:val="left"/>
-      </w:pPr>
-      <w:proofErr w:type="gramStart"/>
-      <w:r>
-        <w:rPr>
-          <w:rFonts w:ascii="FreeSans" w:eastAsia="FreeSans" w:hAnsi="FreeSans" w:cs="Times New Roman"/>
-          <w:b/>
-          <w:bCs/>
-          <w:szCs w:val="21"/>
-        </w:rPr>
-        <w:t>S</w:t>
-      </w:r>
-      <w:r>
-        <w:rPr>
-          <w:rFonts w:ascii="FreeSans" w:eastAsia="FreeSans" w:hAnsi="FreeSans" w:cs="Times New Roman"/>
-          <w:b/>
-          <w:bCs/>
-          <w:szCs w:val="21"/>
-        </w:rPr>
-        <w:t xml:space="preserve">ee  </w:t>
+        <w:t xml:space="preserve">See  </w:t>
       </w:r>
       <w:proofErr w:type="gramEnd"/>
       <w:r>
@@ -900,16 +868,7 @@
           <w:bCs/>
           <w:szCs w:val="21"/>
         </w:rPr>
-        <w:t xml:space="preserve">&gt;         </w:t>
-      </w:r>
-      <w:r>
-        <w:rPr>
-          <w:rFonts w:ascii="FreeSans" w:eastAsia="FreeSans" w:hAnsi="FreeSans" w:cs="Times New Roman"/>
-          <w:b/>
-          <w:bCs/>
-          <w:szCs w:val="21"/>
-        </w:rPr>
-        <w:t xml:space="preserve">        ::</w:t>
+        <w:t>&gt;                 ::</w:t>
       </w:r>
       <w:proofErr w:type="gramEnd"/>
       <w:r>
@@ -1275,17 +1234,7 @@
           <w:highlight w:val="white"/>
         </w:rPr>
         <w:tab/>
-        <w:t xml:space="preserve"> |   &lt;em</w:t>
-      </w:r>
-      <w:r>
-        <w:rPr>
-          <w:rFonts w:ascii="FreeSans" w:eastAsia="FreeSans" w:hAnsi="FreeSans" w:cs="Times New Roman"/>
-          <w:b/>
-          <w:bCs/>
-          <w:szCs w:val="21"/>
-          <w:highlight w:val="white"/>
-        </w:rPr>
-        <w:t>pty&gt;</w:t>
+        <w:t xml:space="preserve"> |   &lt;empty&gt;</w:t>
       </w:r>
     </w:p>
     <w:p>
@@ -1588,13 +1537,7 @@
         <w:rPr>
           <w:highlight w:val="white"/>
         </w:rPr>
-        <w:t xml:space="preserve">In addition, we need add </w:t>
-      </w:r>
-      <w:r>
-        <w:rPr>
-          <w:highlight w:val="white"/>
-        </w:rPr>
-        <w:t>two non-terminals:</w:t>
+        <w:t>In addition, we need add two non-terminals:</w:t>
       </w:r>
     </w:p>
     <w:p>
@@ -1754,15 +1697,7 @@
           <w:szCs w:val="21"/>
           <w:highlight w:val="white"/>
         </w:rPr>
-        <w:t xml:space="preserve">An attribute of class A specifies a </w:t>
-      </w:r>
-      <w:r>
-        <w:rPr>
-          <w:rFonts w:ascii="FreeSans" w:eastAsia="FreeSans" w:hAnsi="FreeSans" w:cs="Times New Roman"/>
-          <w:szCs w:val="21"/>
-          <w:highlight w:val="white"/>
-        </w:rPr>
-        <w:t>variable that is part of the state of objects of class A.</w:t>
+        <w:t>An attribute of class A specifies a variable that is part of the state of objects of class A.</w:t>
       </w:r>
     </w:p>
     <w:p>
@@ -1974,17 +1909,7 @@
           <w:highlight w:val="white"/>
         </w:rPr>
         <w:tab/>
-        <w:t xml:space="preserve">::= OBJECTID </w:t>
-      </w:r>
-      <w:r>
-        <w:rPr>
-          <w:rFonts w:ascii="FreeSans" w:eastAsia="FreeSans" w:hAnsi="FreeSans" w:cs="Times New Roman"/>
-          <w:b/>
-          <w:bCs/>
-          <w:szCs w:val="21"/>
-          <w:highlight w:val="white"/>
-        </w:rPr>
-        <w:t xml:space="preserve">COLON TYPEID  </w:t>
+        <w:t xml:space="preserve">::= OBJECTID COLON TYPEID  </w:t>
       </w:r>
       <w:proofErr w:type="spellStart"/>
       <w:r>
@@ -2747,17 +2672,7 @@
           <w:highlight w:val="white"/>
         </w:rPr>
         <w:tab/>
-        <w:t xml:space="preserve">|   </w:t>
-      </w:r>
-      <w:r>
-        <w:rPr>
-          <w:rFonts w:ascii="FreeSans" w:eastAsia="FreeSans" w:hAnsi="FreeSans" w:cs="Times New Roman"/>
-          <w:b/>
-          <w:bCs/>
-          <w:szCs w:val="21"/>
-          <w:highlight w:val="white"/>
-        </w:rPr>
-        <w:t>&lt;empty&gt;</w:t>
+        <w:t>|   &lt;empty&gt;</w:t>
       </w:r>
     </w:p>
     <w:p>
@@ -3320,13 +3235,7 @@
         <w:rPr>
           <w:highlight w:val="white"/>
         </w:rPr>
-        <w:t xml:space="preserve"> are sequences of characters enclosed in double quotes, such as "This is a string."</w:t>
-      </w:r>
-      <w:r>
-        <w:rPr>
-          <w:highlight w:val="white"/>
-        </w:rPr>
-        <w:t xml:space="preserve"> String constants may be at most 1024 characters long.</w:t>
+        <w:t xml:space="preserve"> are sequences of characters enclosed in double quotes, such as "This is a string." String constants may be at most 1024 characters long.</w:t>
       </w:r>
     </w:p>
     <w:p>
@@ -3859,13 +3768,7 @@
         <w:rPr>
           <w:highlight w:val="white"/>
         </w:rPr>
-        <w:t>The static type of the expression must conform to the declared type of</w:t>
-      </w:r>
-      <w:r>
-        <w:rPr>
-          <w:highlight w:val="white"/>
-        </w:rPr>
-        <w:t xml:space="preserve"> the identifier. The value is the value of the expression. The static type of an assignment is the static type of &lt;expr&gt;.</w:t>
+        <w:t>The static type of the expression must conform to the declared type of the identifier. The value is the value of the expression. The static type of an assignment is the static type of &lt;expr&gt;.</w:t>
       </w:r>
     </w:p>
     <w:p>
@@ -4118,13 +4021,7 @@
         <w:rPr>
           <w:highlight w:val="white"/>
         </w:rPr>
-        <w:t xml:space="preserve"> of dispa</w:t>
-      </w:r>
-      <w:r>
-        <w:rPr>
-          <w:highlight w:val="white"/>
-        </w:rPr>
-        <w:t>tch (i.e. method call) in Cool. The three forms differ only in how the called method is selected. The most commonly used form of dispatch is</w:t>
+        <w:t xml:space="preserve"> of dispatch (i.e. method call) in Cool. The three forms differ only in how the called method is selected. The most commonly used form of dispatch is</w:t>
       </w:r>
     </w:p>
     <w:p>
@@ -4235,13 +4132,7 @@
         <w:rPr>
           <w:highlight w:val="white"/>
         </w:rPr>
-        <w:t xml:space="preserve">). To evaluate this expression, the </w:t>
-      </w:r>
-      <w:r>
-        <w:rPr>
-          <w:highlight w:val="white"/>
-        </w:rPr>
-        <w:t xml:space="preserve">arguments are evaluated </w:t>
+        <w:t xml:space="preserve">). To evaluate this expression, the arguments are evaluated </w:t>
       </w:r>
       <w:r>
         <w:rPr>
@@ -4282,13 +4173,7 @@
         <w:rPr>
           <w:highlight w:val="white"/>
         </w:rPr>
-        <w:t>. Next, e0 is evaluated and its class C noted (if e0 is void a runtime error is generated). Finally, the method f in class C is invoked, with the value of e0 bound to self in the body of f and th</w:t>
-      </w:r>
-      <w:r>
-        <w:rPr>
-          <w:highlight w:val="white"/>
-        </w:rPr>
-        <w:t>e actual arguments bound to the formals as usual. The value of the expression is the value returned by the method invocation.</w:t>
+        <w:t>. Next, e0 is evaluated and its class C noted (if e0 is void a runtime error is generated). Finally, the method f in class C is invoked, with the value of e0 bound to self in the body of f and the actual arguments bound to the formals as usual. The value of the expression is the value returned by the method invocation.</w:t>
       </w:r>
     </w:p>
     <w:p>
@@ -4407,13 +4292,7 @@
         <w:rPr>
           <w:highlight w:val="white"/>
         </w:rPr>
-        <w:t xml:space="preserve">The first form is shorthand for </w:t>
-      </w:r>
-      <w:r>
-        <w:rPr>
-          <w:highlight w:val="white"/>
-        </w:rPr>
-        <w:t>self</w:t>
+        <w:t>The first form is shorthand for self</w:t>
       </w:r>
       <w:proofErr w:type="gramStart"/>
       <w:r>
@@ -4441,13 +4320,7 @@
         <w:rPr>
           <w:highlight w:val="white"/>
         </w:rPr>
-        <w:t>The second form provides a way of accessing methods of parent classes that have been hidden by redefinitions in child classes. Instead of using the class of the leftmost expression to determine the method, the method of the cl</w:t>
-      </w:r>
-      <w:r>
-        <w:rPr>
-          <w:highlight w:val="white"/>
-        </w:rPr>
-        <w:t xml:space="preserve">ass explicitly specified is used. For example, </w:t>
+        <w:t xml:space="preserve">The second form provides a way of accessing methods of parent classes that have been hidden by redefinitions in child classes. Instead of using the class of the leftmost expression to determine the method, the method of the class explicitly specified is used. For example, </w:t>
       </w:r>
       <w:proofErr w:type="spellStart"/>
       <w:proofErr w:type="gramStart"/>
@@ -4488,13 +4361,7 @@
         <w:rPr>
           <w:highlight w:val="white"/>
         </w:rPr>
-        <w:t xml:space="preserve">Then, we get </w:t>
-      </w:r>
-      <w:r>
-        <w:rPr>
-          <w:highlight w:val="white"/>
-        </w:rPr>
-        <w:t>the grammars:</w:t>
+        <w:t>Then, we get the grammars:</w:t>
       </w:r>
     </w:p>
     <w:p>
@@ -5213,15 +5080,7 @@
           <w:bCs/>
           <w:highlight w:val="white"/>
         </w:rPr>
-        <w:t>&gt; ::= &lt;co</w:t>
-      </w:r>
-      <w:r>
-        <w:rPr>
-          <w:b/>
-          <w:bCs/>
-          <w:highlight w:val="white"/>
-        </w:rPr>
-        <w:t>nstant&gt;</w:t>
+        <w:t>&gt; ::= &lt;constant&gt;</w:t>
       </w:r>
       <w:r>
         <w:rPr>
@@ -5628,15 +5487,7 @@
           <w:highlight w:val="white"/>
         </w:rPr>
         <w:tab/>
-        <w:t>|</w:t>
-      </w:r>
-      <w:r>
-        <w:rPr>
-          <w:b/>
-          <w:bCs/>
-          <w:highlight w:val="white"/>
-        </w:rPr>
-        <w:t xml:space="preserve"> OBJECTID</w:t>
+        <w:t>| OBJECTID</w:t>
       </w:r>
       <w:r>
         <w:rPr>
@@ -6051,13 +5902,7 @@
         <w:rPr>
           <w:highlight w:val="white"/>
         </w:rPr>
-        <w:t>The gr</w:t>
-      </w:r>
-      <w:r>
-        <w:rPr>
-          <w:highlight w:val="white"/>
-        </w:rPr>
-        <w:t>ammar:</w:t>
+        <w:t>The grammar:</w:t>
       </w:r>
     </w:p>
     <w:p>
@@ -6418,15 +6263,7 @@
           <w:bCs/>
           <w:highlight w:val="white"/>
         </w:rPr>
-        <w:t>e</w:t>
-      </w:r>
-      <w:r>
-        <w:rPr>
-          <w:b/>
-          <w:bCs/>
-          <w:highlight w:val="white"/>
-        </w:rPr>
-        <w:t>xpressions</w:t>
+        <w:t>expressions</w:t>
       </w:r>
       <w:proofErr w:type="gramEnd"/>
       <w:r>
@@ -6763,15 +6600,7 @@
           <w:highlight w:val="white"/>
         </w:rPr>
         <w:tab/>
-        <w:t xml:space="preserve">| </w:t>
-      </w:r>
-      <w:r>
-        <w:rPr>
-          <w:b/>
-          <w:bCs/>
-          <w:highlight w:val="white"/>
-        </w:rPr>
-        <w:t>OBJECTID ASSIGN &lt;expression&gt;</w:t>
+        <w:t>| OBJECTID ASSIGN &lt;expression&gt;</w:t>
       </w:r>
       <w:r>
         <w:rPr>
@@ -8325,13 +8154,7 @@
         <w:rPr>
           <w:highlight w:val="white"/>
         </w:rPr>
-        <w:t>A new expression has the f</w:t>
-      </w:r>
-      <w:r>
-        <w:rPr>
-          <w:highlight w:val="white"/>
-        </w:rPr>
-        <w:t>orm</w:t>
+        <w:t>A new expression has the form</w:t>
       </w:r>
     </w:p>
     <w:p>
@@ -8668,15 +8491,7 @@
           <w:highlight w:val="white"/>
         </w:rPr>
         <w:tab/>
-        <w:t>| IF &lt;expression&gt; THEN &lt;</w:t>
-      </w:r>
-      <w:r>
-        <w:rPr>
-          <w:b/>
-          <w:bCs/>
-          <w:highlight w:val="white"/>
-        </w:rPr>
-        <w:t xml:space="preserve">expression&gt; ELSE </w:t>
+        <w:t xml:space="preserve">| IF &lt;expression&gt; THEN &lt;expression&gt; ELSE </w:t>
       </w:r>
       <w:r>
         <w:rPr>
@@ -9028,13 +8843,7 @@
         <w:rPr>
           <w:highlight w:val="white"/>
         </w:rPr>
-        <w:t xml:space="preserve">Cool has </w:t>
-      </w:r>
-      <w:r>
-        <w:rPr>
-          <w:highlight w:val="white"/>
-        </w:rPr>
-        <w:t>four binary arithmetic operations: +, -, *, /. The syntax is</w:t>
+        <w:t>Cool has four binary arithmetic operations: +, -, *, /. The syntax is</w:t>
       </w:r>
     </w:p>
     <w:p>
@@ -9104,13 +8913,7 @@
         <w:rPr>
           <w:highlight w:val="white"/>
         </w:rPr>
-        <w:t xml:space="preserve">The </w:t>
-      </w:r>
-      <w:r>
-        <w:rPr>
-          <w:highlight w:val="white"/>
-        </w:rPr>
-        <w:t xml:space="preserve">expression not &lt;expr&gt; is the </w:t>
+        <w:t xml:space="preserve">The expression not &lt;expr&gt; is the </w:t>
       </w:r>
       <w:proofErr w:type="spellStart"/>
       <w:proofErr w:type="gramStart"/>
@@ -9615,21 +9418,7 @@
           <w:rFonts w:ascii="SFMono-Regular;Consolas;Liberat" w:hAnsi="SFMono-Regular;Consolas;Liberat"/>
           <w:highlight w:val="white"/>
         </w:rPr>
-        <w:t xml:space="preserve">Also, we can have a pair of </w:t>
-      </w:r>
-      <w:r>
-        <w:rPr>
-          <w:rFonts w:ascii="SFMono-Regular;Consolas;Liberat" w:hAnsi="SFMono-Regular;Consolas;Liberat"/>
-          <w:highlight w:val="white"/>
-        </w:rPr>
-        <w:t>parentheses</w:t>
-      </w:r>
-      <w:r>
-        <w:rPr>
-          <w:rFonts w:ascii="SFMono-Regular;Consolas;Liberat" w:hAnsi="SFMono-Regular;Consolas;Liberat"/>
-          <w:highlight w:val="white"/>
-        </w:rPr>
-        <w:t xml:space="preserve"> outside </w:t>
+        <w:t xml:space="preserve">Also, we can have a pair of parentheses outside </w:t>
       </w:r>
       <w:proofErr w:type="spellStart"/>
       <w:proofErr w:type="gramStart"/>
@@ -9749,14 +9538,7 @@
           <w:highlight w:val="white"/>
         </w:rPr>
         <w:lastRenderedPageBreak/>
-        <w:t xml:space="preserve">Hence, we get </w:t>
-      </w:r>
-      <w:r>
-        <w:rPr>
-          <w:rFonts w:ascii="SFMono-Regular;Consolas;Liberat" w:hAnsi="SFMono-Regular;Consolas;Liberat"/>
-          <w:highlight w:val="white"/>
-        </w:rPr>
-        <w:t>the final grammars of Cool:</w:t>
+        <w:t>Hence, we get the final grammars of Cool:</w:t>
       </w:r>
     </w:p>
     <w:p>
@@ -9911,14 +9693,7 @@
           <w:rFonts w:ascii="SFMono-Regular;Consolas;Liberat" w:hAnsi="SFMono-Regular;Consolas;Liberat"/>
           <w:highlight w:val="white"/>
         </w:rPr>
-        <w:t>feature</w:t>
-      </w:r>
-      <w:r>
-        <w:rPr>
-          <w:rFonts w:ascii="SFMono-Regular;Consolas;Liberat" w:hAnsi="SFMono-Regular;Consolas;Liberat"/>
-          <w:highlight w:val="white"/>
-        </w:rPr>
-        <w:t>_list</w:t>
+        <w:t>feature_list</w:t>
       </w:r>
       <w:proofErr w:type="spellEnd"/>
       <w:r>
@@ -10091,14 +9866,7 @@
           <w:rFonts w:ascii="SFMono-Regular;Consolas;Liberat" w:hAnsi="SFMono-Regular;Consolas;Liberat"/>
           <w:highlight w:val="white"/>
         </w:rPr>
-        <w:t>formal_list_</w:t>
-      </w:r>
-      <w:r>
-        <w:rPr>
-          <w:rFonts w:ascii="SFMono-Regular;Consolas;Liberat" w:hAnsi="SFMono-Regular;Consolas;Liberat"/>
-          <w:highlight w:val="white"/>
-        </w:rPr>
-        <w:t>opt</w:t>
+        <w:t>formal_list_opt</w:t>
       </w:r>
       <w:proofErr w:type="spellEnd"/>
       <w:r>
@@ -10264,14 +10032,7 @@
           <w:highlight w:val="white"/>
         </w:rPr>
         <w:br/>
-        <w:t>| &lt;dispatc</w:t>
-      </w:r>
-      <w:r>
-        <w:rPr>
-          <w:rFonts w:ascii="SFMono-Regular;Consolas;Liberat" w:hAnsi="SFMono-Regular;Consolas;Liberat"/>
-          <w:highlight w:val="white"/>
-        </w:rPr>
-        <w:t>h&gt;</w:t>
+        <w:t>| &lt;dispatch&gt;</w:t>
       </w:r>
       <w:r>
         <w:rPr>
@@ -10720,14 +10481,7 @@
           <w:rFonts w:ascii="SFMono-Regular;Consolas;Liberat" w:hAnsi="SFMono-Regular;Consolas;Liberat"/>
           <w:highlight w:val="white"/>
         </w:rPr>
-        <w:t>assi</w:t>
-      </w:r>
-      <w:r>
-        <w:rPr>
-          <w:rFonts w:ascii="SFMono-Regular;Consolas;Liberat" w:hAnsi="SFMono-Regular;Consolas;Liberat"/>
-          <w:highlight w:val="white"/>
-        </w:rPr>
-        <w:t>gn_opt</w:t>
+        <w:t>assign_opt</w:t>
       </w:r>
       <w:proofErr w:type="spellEnd"/>
       <w:r>
@@ -10885,14 +10639,7 @@
           <w:highlight w:val="white"/>
         </w:rPr>
         <w:br/>
-        <w:t>| &lt;expression</w:t>
-      </w:r>
-      <w:r>
-        <w:rPr>
-          <w:rFonts w:ascii="SFMono-Regular;Consolas;Liberat" w:hAnsi="SFMono-Regular;Consolas;Liberat"/>
-          <w:highlight w:val="white"/>
-        </w:rPr>
-        <w:t>&gt; MULT &lt;expression&gt;</w:t>
+        <w:t>| &lt;expression&gt; MULT &lt;expression&gt;</w:t>
       </w:r>
       <w:r>
         <w:rPr>
@@ -11063,7 +10810,7 @@
       <w:pPr>
         <w:jc w:val="left"/>
         <w:rPr>
-          <w:rFonts w:ascii="FreeSans" w:hAnsi="FreeSans" w:cs="Times New Roman"/>
+          <w:rFonts w:ascii="FreeSans" w:hAnsi="FreeSans" w:cs="Times New Roman" w:hint="eastAsia"/>
           <w:szCs w:val="21"/>
         </w:rPr>
       </w:pPr>
@@ -11080,21 +10827,7 @@
           <w:rFonts w:ascii="FreeSans" w:eastAsia="FreeSans" w:hAnsi="FreeSans" w:cs="Times New Roman"/>
           <w:szCs w:val="21"/>
         </w:rPr>
-        <w:t>F</w:t>
-      </w:r>
-      <w:r>
-        <w:rPr>
-          <w:rFonts w:ascii="FreeSans" w:eastAsia="FreeSans" w:hAnsi="FreeSans" w:cs="Times New Roman"/>
-          <w:szCs w:val="21"/>
-        </w:rPr>
-        <w:t>o</w:t>
-      </w:r>
-      <w:r>
-        <w:rPr>
-          <w:rFonts w:ascii="FreeSans" w:eastAsia="FreeSans" w:hAnsi="FreeSans" w:cs="Times New Roman"/>
-          <w:szCs w:val="21"/>
-        </w:rPr>
-        <w:t>rget</w:t>
+        <w:t>Forget</w:t>
       </w:r>
       <w:proofErr w:type="gramEnd"/>
       <w:r>
@@ -11102,14 +10835,7 @@
           <w:rFonts w:ascii="FreeSans" w:eastAsia="FreeSans" w:hAnsi="FreeSans" w:cs="Times New Roman"/>
           <w:szCs w:val="21"/>
         </w:rPr>
-        <w:t xml:space="preserve"> that in </w:t>
-      </w:r>
-      <w:r>
-        <w:rPr>
-          <w:rFonts w:ascii="FreeSans" w:eastAsia="FreeSans" w:hAnsi="FreeSans" w:cs="Times New Roman"/>
-          <w:szCs w:val="21"/>
-        </w:rPr>
-        <w:t>a class definition, its features can be empty( no variables and methods) !!</w:t>
+        <w:t xml:space="preserve"> that in a class definition, its features can be empty( no variables and methods) !!</w:t>
       </w:r>
     </w:p>
     <w:p>
@@ -11516,7 +11242,6 @@
           <w:rFonts w:hint="eastAsia"/>
         </w:rPr>
       </w:pPr>
-      <w:bookmarkStart w:id="3" w:name="_GoBack"/>
       <w:r>
         <w:rPr>
           <w:noProof/>
@@ -11557,10 +11282,290 @@
           </wp:inline>
         </w:drawing>
       </w:r>
+    </w:p>
+    <w:p>
+      <w:pPr>
+        <w:jc w:val="left"/>
+        <w:rPr>
+          <w:rFonts w:hint="eastAsia"/>
+        </w:rPr>
+      </w:pPr>
+    </w:p>
+    <w:p>
+      <w:pPr>
+        <w:jc w:val="left"/>
+        <w:rPr>
+          <w:rFonts w:hint="eastAsia"/>
+        </w:rPr>
+      </w:pPr>
+      <w:r>
+        <w:rPr>
+          <w:rFonts w:hint="eastAsia"/>
+        </w:rPr>
+        <w:t xml:space="preserve">Then </w:t>
+      </w:r>
+      <w:r>
+        <w:t>I</w:t>
+      </w:r>
+      <w:r>
+        <w:rPr>
+          <w:rFonts w:hint="eastAsia"/>
+        </w:rPr>
+        <w:t xml:space="preserve"> find the problem is in the </w:t>
+      </w:r>
+      <w:proofErr w:type="spellStart"/>
+      <w:r>
+        <w:t>feature_list_opt</w:t>
+      </w:r>
+      <w:proofErr w:type="spellEnd"/>
+      <w:r>
+        <w:rPr>
+          <w:rFonts w:hint="eastAsia"/>
+        </w:rPr>
+        <w:t xml:space="preserve"> grammar </w:t>
+      </w:r>
+      <w:proofErr w:type="spellStart"/>
+      <w:r>
+        <w:rPr>
+          <w:rFonts w:hint="eastAsia"/>
+        </w:rPr>
+        <w:t>sepecification</w:t>
+      </w:r>
+      <w:proofErr w:type="spellEnd"/>
+      <w:r>
+        <w:rPr>
+          <w:rFonts w:hint="eastAsia"/>
+        </w:rPr>
+        <w:t>:</w:t>
+      </w:r>
+    </w:p>
+    <w:p>
+      <w:pPr>
+        <w:jc w:val="left"/>
+        <w:rPr>
+          <w:rFonts w:hint="eastAsia"/>
+        </w:rPr>
+      </w:pPr>
+      <w:r>
+        <w:rPr>
+          <w:noProof/>
+        </w:rPr>
+        <w:drawing>
+          <wp:inline distT="0" distB="0" distL="0" distR="0" wp14:anchorId="431645B9" wp14:editId="1644DAF5">
+            <wp:extent cx="5274310" cy="1234335"/>
+            <wp:effectExtent l="0" t="0" r="2540" b="4445"/>
+            <wp:docPr id="2" name="图片 2"/>
+            <wp:cNvGraphicFramePr>
+              <a:graphicFrameLocks xmlns:a="http://schemas.openxmlformats.org/drawingml/2006/main" noChangeAspect="1"/>
+            </wp:cNvGraphicFramePr>
+            <a:graphic xmlns:a="http://schemas.openxmlformats.org/drawingml/2006/main">
+              <a:graphicData uri="http://schemas.openxmlformats.org/drawingml/2006/picture">
+                <pic:pic xmlns:pic="http://schemas.openxmlformats.org/drawingml/2006/picture">
+                  <pic:nvPicPr>
+                    <pic:cNvPr id="0" name=""/>
+                    <pic:cNvPicPr/>
+                  </pic:nvPicPr>
+                  <pic:blipFill>
+                    <a:blip r:embed="rId8"/>
+                    <a:stretch>
+                      <a:fillRect/>
+                    </a:stretch>
+                  </pic:blipFill>
+                  <pic:spPr>
+                    <a:xfrm>
+                      <a:off x="0" y="0"/>
+                      <a:ext cx="5274310" cy="1234335"/>
+                    </a:xfrm>
+                    <a:prstGeom prst="rect">
+                      <a:avLst/>
+                    </a:prstGeom>
+                  </pic:spPr>
+                </pic:pic>
+              </a:graphicData>
+            </a:graphic>
+          </wp:inline>
+        </w:drawing>
+      </w:r>
+    </w:p>
+    <w:p>
+      <w:pPr>
+        <w:jc w:val="left"/>
+        <w:rPr>
+          <w:rFonts w:hint="eastAsia"/>
+        </w:rPr>
+      </w:pPr>
+      <w:r>
+        <w:rPr>
+          <w:rFonts w:hint="eastAsia"/>
+        </w:rPr>
+        <w:t xml:space="preserve">Noticed that the RESULT should be f itself rather than </w:t>
+      </w:r>
+      <w:proofErr w:type="gramStart"/>
+      <w:r>
+        <w:rPr>
+          <w:rFonts w:hint="eastAsia"/>
+        </w:rPr>
+        <w:t>an</w:t>
+      </w:r>
+      <w:proofErr w:type="gramEnd"/>
+      <w:r>
+        <w:rPr>
+          <w:rFonts w:hint="eastAsia"/>
+        </w:rPr>
+        <w:t xml:space="preserve"> Feature element.</w:t>
+      </w:r>
+    </w:p>
+    <w:p>
+      <w:pPr>
+        <w:jc w:val="left"/>
+        <w:rPr>
+          <w:rFonts w:hint="eastAsia"/>
+        </w:rPr>
+      </w:pPr>
+      <w:r>
+        <w:rPr>
+          <w:noProof/>
+        </w:rPr>
+        <w:lastRenderedPageBreak/>
+        <w:drawing>
+          <wp:inline distT="0" distB="0" distL="0" distR="0" wp14:anchorId="46BD9B92" wp14:editId="48A4BAB2">
+            <wp:extent cx="4980953" cy="1561905"/>
+            <wp:effectExtent l="0" t="0" r="0" b="635"/>
+            <wp:docPr id="3" name="图片 3"/>
+            <wp:cNvGraphicFramePr>
+              <a:graphicFrameLocks xmlns:a="http://schemas.openxmlformats.org/drawingml/2006/main" noChangeAspect="1"/>
+            </wp:cNvGraphicFramePr>
+            <a:graphic xmlns:a="http://schemas.openxmlformats.org/drawingml/2006/main">
+              <a:graphicData uri="http://schemas.openxmlformats.org/drawingml/2006/picture">
+                <pic:pic xmlns:pic="http://schemas.openxmlformats.org/drawingml/2006/picture">
+                  <pic:nvPicPr>
+                    <pic:cNvPr id="0" name=""/>
+                    <pic:cNvPicPr/>
+                  </pic:nvPicPr>
+                  <pic:blipFill>
+                    <a:blip r:embed="rId9"/>
+                    <a:stretch>
+                      <a:fillRect/>
+                    </a:stretch>
+                  </pic:blipFill>
+                  <pic:spPr>
+                    <a:xfrm>
+                      <a:off x="0" y="0"/>
+                      <a:ext cx="4980953" cy="1561905"/>
+                    </a:xfrm>
+                    <a:prstGeom prst="rect">
+                      <a:avLst/>
+                    </a:prstGeom>
+                  </pic:spPr>
+                </pic:pic>
+              </a:graphicData>
+            </a:graphic>
+          </wp:inline>
+        </w:drawing>
+      </w:r>
+    </w:p>
+    <w:p>
+      <w:pPr>
+        <w:jc w:val="left"/>
+        <w:rPr>
+          <w:rFonts w:hint="eastAsia"/>
+        </w:rPr>
+      </w:pPr>
+    </w:p>
+    <w:p>
+      <w:pPr>
+        <w:jc w:val="left"/>
+        <w:rPr>
+          <w:rFonts w:hint="eastAsia"/>
+        </w:rPr>
+      </w:pPr>
+      <w:r>
+        <w:rPr>
+          <w:rFonts w:hint="eastAsia"/>
+        </w:rPr>
+        <w:t>T</w:t>
+      </w:r>
+      <w:r>
+        <w:t>h</w:t>
+      </w:r>
+      <w:r>
+        <w:rPr>
+          <w:rFonts w:hint="eastAsia"/>
+        </w:rPr>
+        <w:t>en the test output shows below:</w:t>
+      </w:r>
+    </w:p>
+    <w:p>
+      <w:pPr>
+        <w:jc w:val="left"/>
+        <w:rPr>
+          <w:rFonts w:hint="eastAsia"/>
+        </w:rPr>
+      </w:pPr>
+      <w:r>
+        <w:rPr>
+          <w:noProof/>
+        </w:rPr>
+        <w:drawing>
+          <wp:inline distT="0" distB="0" distL="0" distR="0" wp14:anchorId="0D908314" wp14:editId="58D88B4C">
+            <wp:extent cx="4718304" cy="2363529"/>
+            <wp:effectExtent l="0" t="0" r="6350" b="0"/>
+            <wp:docPr id="4" name="图片 4"/>
+            <wp:cNvGraphicFramePr>
+              <a:graphicFrameLocks xmlns:a="http://schemas.openxmlformats.org/drawingml/2006/main" noChangeAspect="1"/>
+            </wp:cNvGraphicFramePr>
+            <a:graphic xmlns:a="http://schemas.openxmlformats.org/drawingml/2006/main">
+              <a:graphicData uri="http://schemas.openxmlformats.org/drawingml/2006/picture">
+                <pic:pic xmlns:pic="http://schemas.openxmlformats.org/drawingml/2006/picture">
+                  <pic:nvPicPr>
+                    <pic:cNvPr id="0" name=""/>
+                    <pic:cNvPicPr/>
+                  </pic:nvPicPr>
+                  <pic:blipFill>
+                    <a:blip r:embed="rId10"/>
+                    <a:stretch>
+                      <a:fillRect/>
+                    </a:stretch>
+                  </pic:blipFill>
+                  <pic:spPr>
+                    <a:xfrm>
+                      <a:off x="0" y="0"/>
+                      <a:ext cx="4716524" cy="2362637"/>
+                    </a:xfrm>
+                    <a:prstGeom prst="rect">
+                      <a:avLst/>
+                    </a:prstGeom>
+                  </pic:spPr>
+                </pic:pic>
+              </a:graphicData>
+            </a:graphic>
+          </wp:inline>
+        </w:drawing>
+      </w:r>
+    </w:p>
+    <w:p>
+      <w:pPr>
+        <w:jc w:val="left"/>
+        <w:rPr>
+          <w:rFonts w:hint="eastAsia"/>
+        </w:rPr>
+      </w:pPr>
+    </w:p>
+    <w:p>
+      <w:pPr>
+        <w:jc w:val="left"/>
+      </w:pPr>
+      <w:r>
+        <w:rPr>
+          <w:rFonts w:hint="eastAsia"/>
+        </w:rPr>
+        <w:t xml:space="preserve">There were two test cases failed. </w:t>
+      </w:r>
+      <w:bookmarkStart w:id="3" w:name="_GoBack"/>
       <w:bookmarkEnd w:id="3"/>
     </w:p>
     <w:sectPr>
-      <w:footerReference w:type="default" r:id="rId8"/>
+      <w:footerReference w:type="default" r:id="rId11"/>
       <w:pgSz w:w="11906" w:h="16838"/>
       <w:pgMar w:top="1440" w:right="1800" w:bottom="1440" w:left="1800" w:header="0" w:footer="992" w:gutter="0"/>
       <w:cols w:space="720"/>
@@ -11628,7 +11633,7 @@
           <w:rPr>
             <w:noProof/>
           </w:rPr>
-          <w:t>10</w:t>
+          <w:t>11</w:t>
         </w:r>
         <w:r>
           <w:fldChar w:fldCharType="end"/>
@@ -11655,7 +11660,7 @@
           <w:rPr>
             <w:noProof/>
           </w:rPr>
-          <w:t>10</w:t>
+          <w:t>11</w:t>
         </w:r>
         <w:r>
           <w:fldChar w:fldCharType="end"/>

</xml_diff>